<commit_message>
repo init, InputHandler script
</commit_message>
<xml_diff>
--- a/Dokumentaatio/Pelisuunnitelma.docx
+++ b/Dokumentaatio/Pelisuunnitelma.docx
@@ -2932,47 +2932,136 @@
           <w:shd w:fill="auto" w:val="clear"/>
         </w:rPr>
       </w:pPr>
-    </w:p>
-    <w:p>
-      <w:pPr>
-        <w:spacing w:before="0" w:after="0" w:line="240"/>
-        <w:ind w:right="0" w:left="0" w:firstLine="0"/>
-        <w:jc w:val="left"/>
-        <w:rPr>
-          <w:rFonts w:ascii="Consolas" w:hAnsi="Consolas" w:cs="Consolas" w:eastAsia="Consolas"/>
-          <w:color w:val="000000"/>
-          <w:spacing w:val="0"/>
-          <w:position w:val="0"/>
-          <w:sz w:val="20"/>
-          <w:shd w:fill="auto" w:val="clear"/>
-        </w:rPr>
-      </w:pPr>
-      <w:r>
-        <w:rPr>
-          <w:rFonts w:ascii="Consolas" w:hAnsi="Consolas" w:cs="Consolas" w:eastAsia="Consolas"/>
-          <w:color w:val="000000"/>
-          <w:spacing w:val="0"/>
-          <w:position w:val="0"/>
-          <w:sz w:val="20"/>
-          <w:shd w:fill="auto" w:val="clear"/>
-        </w:rPr>
-        <w:t xml:space="preserve">Mikä on pelin tavoite tarkasti kuvattuna?</w:t>
-      </w:r>
-    </w:p>
-    <w:p>
-      <w:pPr>
-        <w:spacing w:before="0" w:after="0" w:line="240"/>
-        <w:ind w:right="0" w:left="0" w:firstLine="0"/>
-        <w:jc w:val="left"/>
-        <w:rPr>
-          <w:rFonts w:ascii="Consolas" w:hAnsi="Consolas" w:cs="Consolas" w:eastAsia="Consolas"/>
-          <w:color w:val="000000"/>
-          <w:spacing w:val="0"/>
-          <w:position w:val="0"/>
-          <w:sz w:val="20"/>
-          <w:shd w:fill="auto" w:val="clear"/>
-        </w:rPr>
-      </w:pPr>
+      <w:r>
+        <w:rPr>
+          <w:rFonts w:ascii="Consolas" w:hAnsi="Consolas" w:cs="Consolas" w:eastAsia="Consolas"/>
+          <w:color w:val="000000"/>
+          <w:spacing w:val="0"/>
+          <w:position w:val="0"/>
+          <w:sz w:val="20"/>
+          <w:shd w:fill="auto" w:val="clear"/>
+        </w:rPr>
+        <w:t xml:space="preserve">Pelin tavoite, selvitä mahdollisimman monta huonetta.</w:t>
+      </w:r>
+    </w:p>
+    <w:p>
+      <w:pPr>
+        <w:spacing w:before="0" w:after="0" w:line="240"/>
+        <w:ind w:right="0" w:left="0" w:firstLine="0"/>
+        <w:jc w:val="left"/>
+        <w:rPr>
+          <w:rFonts w:ascii="Consolas" w:hAnsi="Consolas" w:cs="Consolas" w:eastAsia="Consolas"/>
+          <w:color w:val="000000"/>
+          <w:spacing w:val="0"/>
+          <w:position w:val="0"/>
+          <w:sz w:val="20"/>
+          <w:shd w:fill="auto" w:val="clear"/>
+        </w:rPr>
+      </w:pPr>
+      <w:r>
+        <w:rPr>
+          <w:rFonts w:ascii="Consolas" w:hAnsi="Consolas" w:cs="Consolas" w:eastAsia="Consolas"/>
+          <w:color w:val="000000"/>
+          <w:spacing w:val="0"/>
+          <w:position w:val="0"/>
+          <w:sz w:val="20"/>
+          <w:shd w:fill="auto" w:val="clear"/>
+        </w:rPr>
+        <w:t xml:space="preserve">Pelaajaa palkitaan vihujen tappamisesta rahapalkinnoin, rahaa voi käyttää kaupasta hyödykkeiden ostoon.</w:t>
+      </w:r>
+    </w:p>
+    <w:p>
+      <w:pPr>
+        <w:spacing w:before="0" w:after="0" w:line="240"/>
+        <w:ind w:right="0" w:left="0" w:firstLine="0"/>
+        <w:jc w:val="left"/>
+        <w:rPr>
+          <w:rFonts w:ascii="Consolas" w:hAnsi="Consolas" w:cs="Consolas" w:eastAsia="Consolas"/>
+          <w:color w:val="000000"/>
+          <w:spacing w:val="0"/>
+          <w:position w:val="0"/>
+          <w:sz w:val="20"/>
+          <w:shd w:fill="auto" w:val="clear"/>
+        </w:rPr>
+      </w:pPr>
+    </w:p>
+    <w:p>
+      <w:pPr>
+        <w:spacing w:before="0" w:after="0" w:line="240"/>
+        <w:ind w:right="0" w:left="0" w:firstLine="0"/>
+        <w:jc w:val="left"/>
+        <w:rPr>
+          <w:rFonts w:ascii="Consolas" w:hAnsi="Consolas" w:cs="Consolas" w:eastAsia="Consolas"/>
+          <w:color w:val="000000"/>
+          <w:spacing w:val="0"/>
+          <w:position w:val="0"/>
+          <w:sz w:val="20"/>
+          <w:shd w:fill="auto" w:val="clear"/>
+        </w:rPr>
+      </w:pPr>
+      <w:r>
+        <w:rPr>
+          <w:rFonts w:ascii="Consolas" w:hAnsi="Consolas" w:cs="Consolas" w:eastAsia="Consolas"/>
+          <w:color w:val="000000"/>
+          <w:spacing w:val="0"/>
+          <w:position w:val="0"/>
+          <w:sz w:val="20"/>
+          <w:shd w:fill="auto" w:val="clear"/>
+        </w:rPr>
+        <w:t xml:space="preserve">/*</w:t>
+      </w:r>
+    </w:p>
+    <w:p>
+      <w:pPr>
+        <w:spacing w:before="0" w:after="0" w:line="240"/>
+        <w:ind w:right="0" w:left="0" w:firstLine="0"/>
+        <w:jc w:val="left"/>
+        <w:rPr>
+          <w:rFonts w:ascii="Consolas" w:hAnsi="Consolas" w:cs="Consolas" w:eastAsia="Consolas"/>
+          <w:color w:val="000000"/>
+          <w:spacing w:val="0"/>
+          <w:position w:val="0"/>
+          <w:sz w:val="20"/>
+          <w:shd w:fill="auto" w:val="clear"/>
+        </w:rPr>
+      </w:pPr>
+      <w:r>
+        <w:rPr>
+          <w:rFonts w:ascii="Consolas" w:hAnsi="Consolas" w:cs="Consolas" w:eastAsia="Consolas"/>
+          <w:color w:val="000000"/>
+          <w:spacing w:val="0"/>
+          <w:position w:val="0"/>
+          <w:sz w:val="20"/>
+          <w:shd w:fill="auto" w:val="clear"/>
+        </w:rPr>
+        <w:t xml:space="preserve"> * Mikä on pelin tavoite tarkasti kuvattuna?</w:t>
+      </w:r>
+    </w:p>
+    <w:p>
+      <w:pPr>
+        <w:spacing w:before="0" w:after="0" w:line="240"/>
+        <w:ind w:right="0" w:left="0" w:firstLine="0"/>
+        <w:jc w:val="left"/>
+        <w:rPr>
+          <w:rFonts w:ascii="Consolas" w:hAnsi="Consolas" w:cs="Consolas" w:eastAsia="Consolas"/>
+          <w:color w:val="000000"/>
+          <w:spacing w:val="0"/>
+          <w:position w:val="0"/>
+          <w:sz w:val="20"/>
+          <w:shd w:fill="auto" w:val="clear"/>
+        </w:rPr>
+      </w:pPr>
+      <w:r>
+        <w:rPr>
+          <w:rFonts w:ascii="Consolas" w:hAnsi="Consolas" w:cs="Consolas" w:eastAsia="Consolas"/>
+          <w:color w:val="000000"/>
+          <w:spacing w:val="0"/>
+          <w:position w:val="0"/>
+          <w:sz w:val="20"/>
+          <w:shd w:fill="auto" w:val="clear"/>
+        </w:rPr>
+        <w:t xml:space="preserve"> * </w:t>
+      </w:r>
       <w:r>
         <w:rPr>
           <w:rFonts w:ascii="Consolas" w:hAnsi="Consolas" w:cs="Consolas" w:eastAsia="Consolas"/>
@@ -3008,6 +3097,17 @@
           <w:sz w:val="20"/>
           <w:shd w:fill="auto" w:val="clear"/>
         </w:rPr>
+        <w:t xml:space="preserve"> * </w:t>
+      </w:r>
+      <w:r>
+        <w:rPr>
+          <w:rFonts w:ascii="Consolas" w:hAnsi="Consolas" w:cs="Consolas" w:eastAsia="Consolas"/>
+          <w:color w:val="000000"/>
+          <w:spacing w:val="0"/>
+          <w:position w:val="0"/>
+          <w:sz w:val="20"/>
+          <w:shd w:fill="auto" w:val="clear"/>
+        </w:rPr>
         <w:t xml:space="preserve">Mitä pelaajan tulee tehdä saavuttaakseen tavoitteen?</w:t>
       </w:r>
     </w:p>
@@ -3034,6 +3134,17 @@
           <w:sz w:val="20"/>
           <w:shd w:fill="auto" w:val="clear"/>
         </w:rPr>
+        <w:t xml:space="preserve"> * </w:t>
+      </w:r>
+      <w:r>
+        <w:rPr>
+          <w:rFonts w:ascii="Consolas" w:hAnsi="Consolas" w:cs="Consolas" w:eastAsia="Consolas"/>
+          <w:color w:val="000000"/>
+          <w:spacing w:val="0"/>
+          <w:position w:val="0"/>
+          <w:sz w:val="20"/>
+          <w:shd w:fill="auto" w:val="clear"/>
+        </w:rPr>
         <w:t xml:space="preserve">Mikä on pelaajan “maali” ja miksi hän haluaa sinne päästä?</w:t>
       </w:r>
     </w:p>
@@ -3060,7 +3171,44 @@
           <w:sz w:val="20"/>
           <w:shd w:fill="auto" w:val="clear"/>
         </w:rPr>
+        <w:t xml:space="preserve"> * </w:t>
+      </w:r>
+      <w:r>
+        <w:rPr>
+          <w:rFonts w:ascii="Consolas" w:hAnsi="Consolas" w:cs="Consolas" w:eastAsia="Consolas"/>
+          <w:color w:val="000000"/>
+          <w:spacing w:val="0"/>
+          <w:position w:val="0"/>
+          <w:sz w:val="20"/>
+          <w:shd w:fill="auto" w:val="clear"/>
+        </w:rPr>
         <w:t xml:space="preserve">Miten pelaaja palkitaan onnistumisista?</w:t>
+      </w:r>
+    </w:p>
+    <w:p>
+      <w:pPr>
+        <w:spacing w:before="0" w:after="0" w:line="240"/>
+        <w:ind w:right="0" w:left="0" w:firstLine="0"/>
+        <w:jc w:val="left"/>
+        <w:rPr>
+          <w:rFonts w:ascii="Consolas" w:hAnsi="Consolas" w:cs="Consolas" w:eastAsia="Consolas"/>
+          <w:color w:val="000000"/>
+          <w:spacing w:val="0"/>
+          <w:position w:val="0"/>
+          <w:sz w:val="20"/>
+          <w:shd w:fill="auto" w:val="clear"/>
+        </w:rPr>
+      </w:pPr>
+      <w:r>
+        <w:rPr>
+          <w:rFonts w:ascii="Consolas" w:hAnsi="Consolas" w:cs="Consolas" w:eastAsia="Consolas"/>
+          <w:color w:val="000000"/>
+          <w:spacing w:val="0"/>
+          <w:position w:val="0"/>
+          <w:sz w:val="20"/>
+          <w:shd w:fill="auto" w:val="clear"/>
+        </w:rPr>
+        <w:t xml:space="preserve"> */</w:t>
       </w:r>
     </w:p>
     <w:p>

</xml_diff>